<commit_message>
Enunciado final ejercicio 9 y 10
</commit_message>
<xml_diff>
--- a/ENUNCIADOS EJERCICIOS FINALES PARADIGMAS DE PROGRAMACIÓN 2024.docx
+++ b/ENUNCIADOS EJERCICIOS FINALES PARADIGMAS DE PROGRAMACIÓN 2024.docx
@@ -2754,37 +2754,7 @@
         <w:rPr>
           <w:lang w:val="es-ES"/>
         </w:rPr>
-        <w:t xml:space="preserve">Un evento, </w:t>
-      </w:r>
-      <w:r>
-        <w:rPr>
-          <w:lang w:val="es-ES"/>
-        </w:rPr>
-        <w:t>alertará</w:t>
-      </w:r>
-      <w:r>
-        <w:rPr>
-          <w:lang w:val="es-ES"/>
-        </w:rPr>
-        <w:t xml:space="preserve"> el vencimiento de un</w:t>
-      </w:r>
-      <w:r>
-        <w:rPr>
-          <w:lang w:val="es-ES"/>
-        </w:rPr>
-        <w:t xml:space="preserve">a vacuna </w:t>
-      </w:r>
-      <w:r>
-        <w:rPr>
-          <w:lang w:val="es-ES"/>
-        </w:rPr>
-        <w:t>un mes antes de que este llegue a su fecha de vencimiento</w:t>
-      </w:r>
-      <w:r>
-        <w:rPr>
-          <w:lang w:val="es-ES"/>
-        </w:rPr>
-        <w:t xml:space="preserve"> real</w:t>
+        <w:t>Un evento, alertará el vencimiento de una vacuna un mes antes de que este llegue a su fecha de vencimiento real</w:t>
       </w:r>
     </w:p>
     <w:p>
@@ -3074,10 +3044,7 @@
         </w:numPr>
       </w:pPr>
       <w:r>
-        <w:t xml:space="preserve">Un evento informará cuando </w:t>
-      </w:r>
-      <w:r>
-        <w:t>lleguen nuevos títulos al sistema de streaming</w:t>
+        <w:t>Un evento informará cuando lleguen nuevos títulos al sistema de streaming</w:t>
       </w:r>
       <w:r>
         <w:t>.</w:t>
@@ -3604,10 +3571,7 @@
         </w:numPr>
       </w:pPr>
       <w:r>
-        <w:t>Un evento informará c</w:t>
-      </w:r>
-      <w:r>
-        <w:t>ada que se reporte un consumo del minibar</w:t>
+        <w:t>Un evento informará cada que se reporte un consumo del minibar</w:t>
       </w:r>
     </w:p>
     <w:p>
@@ -3625,13 +3589,742 @@
         <w:rPr>
           <w:lang w:val="es-ES"/>
         </w:rPr>
-        <w:t xml:space="preserve">Un evento, alertará </w:t>
-      </w:r>
-      <w:r>
-        <w:rPr>
-          <w:lang w:val="es-ES"/>
-        </w:rPr>
-        <w:t>la cancelación de una reserva y liberación de una habitación.</w:t>
+        <w:t>Un evento, alertará la cancelación de una reserva y liberación de una habitación.</w:t>
+      </w:r>
+    </w:p>
+    <w:p>
+      <w:pPr>
+        <w:rPr>
+          <w:lang w:val="es-ES"/>
+        </w:rPr>
+      </w:pPr>
+    </w:p>
+    <w:p>
+      <w:pPr>
+        <w:rPr>
+          <w:b/>
+          <w:bCs/>
+          <w:lang w:val="es-ES"/>
+        </w:rPr>
+      </w:pPr>
+      <w:r>
+        <w:rPr>
+          <w:lang w:val="es-ES"/>
+        </w:rPr>
+        <w:br w:type="column"/>
+      </w:r>
+      <w:r>
+        <w:rPr>
+          <w:b/>
+          <w:bCs/>
+          <w:lang w:val="es-ES"/>
+        </w:rPr>
+        <w:lastRenderedPageBreak/>
+        <w:t xml:space="preserve">Ejercicio 9. </w:t>
+      </w:r>
+      <w:r>
+        <w:rPr>
+          <w:b/>
+          <w:bCs/>
+          <w:lang w:val="es-ES"/>
+        </w:rPr>
+        <w:t>Agencia de Viajes</w:t>
+      </w:r>
+    </w:p>
+    <w:p>
+      <w:pPr>
+        <w:rPr>
+          <w:lang w:val="es-ES"/>
+        </w:rPr>
+      </w:pPr>
+      <w:r>
+        <w:rPr>
+          <w:lang w:val="es-ES"/>
+        </w:rPr>
+        <w:t>Tema: Diseñe un diagrama UML e implemente las siguientes clases en C# que se relacionan en una agencia de viajes: paquetes turísticos, reservas y servicios adicionales.</w:t>
+      </w:r>
+    </w:p>
+    <w:p>
+      <w:pPr>
+        <w:rPr>
+          <w:lang w:val="es-ES"/>
+        </w:rPr>
+      </w:pPr>
+      <w:r>
+        <w:rPr>
+          <w:lang w:val="es-ES"/>
+        </w:rPr>
+        <w:t>Descripción:</w:t>
+      </w:r>
+    </w:p>
+    <w:p>
+      <w:pPr>
+        <w:rPr>
+          <w:lang w:val="es-ES"/>
+        </w:rPr>
+      </w:pPr>
+      <w:r>
+        <w:rPr>
+          <w:lang w:val="es-ES"/>
+        </w:rPr>
+        <w:t>Los paquetes turísticos tienen los siguientes atributos: código, destino, fecha de salida, fecha de regreso, precio base y el cliente que lo reservó (para este ejercicio, solo un cliente).</w:t>
+      </w:r>
+    </w:p>
+    <w:p>
+      <w:pPr>
+        <w:rPr>
+          <w:lang w:val="es-ES"/>
+        </w:rPr>
+      </w:pPr>
+      <w:r>
+        <w:rPr>
+          <w:lang w:val="es-ES"/>
+        </w:rPr>
+        <w:t>Las reservas tienen: el paquete turístico, fecha de reserva, lista de servicios adicionales contratados, valor total de la reserva y la lista de agentes de viaje que atendieron (puede ser uno o varios).</w:t>
+      </w:r>
+    </w:p>
+    <w:p>
+      <w:pPr>
+        <w:rPr>
+          <w:lang w:val="es-ES"/>
+        </w:rPr>
+      </w:pPr>
+      <w:r>
+        <w:rPr>
+          <w:lang w:val="es-ES"/>
+        </w:rPr>
+        <w:t>La agencia lleva un registro de todas las reservas realizadas. Cada vez que se hace una reserva, si el cliente tiene crédito con la agencia, se suma al saldo pendiente el valor de la reserva.</w:t>
+      </w:r>
+    </w:p>
+    <w:p>
+      <w:pPr>
+        <w:rPr>
+          <w:lang w:val="es-ES"/>
+        </w:rPr>
+      </w:pPr>
+      <w:r>
+        <w:rPr>
+          <w:lang w:val="es-ES"/>
+        </w:rPr>
+        <w:t>La agencia debe tener una operación para que el cliente, independientemente de si tiene crédito o no, pueda cancelar la reserva. La lógica de pago será distinta en cada caso.</w:t>
+      </w:r>
+    </w:p>
+    <w:p>
+      <w:pPr>
+        <w:rPr>
+          <w:lang w:val="es-ES"/>
+        </w:rPr>
+      </w:pPr>
+      <w:r>
+        <w:rPr>
+          <w:lang w:val="es-ES"/>
+        </w:rPr>
+        <w:t>Los servicios adicionales tienen: nombre, proveedor, fecha de contratación y costo.</w:t>
+      </w:r>
+    </w:p>
+    <w:p>
+      <w:pPr>
+        <w:rPr>
+          <w:lang w:val="es-ES"/>
+        </w:rPr>
+      </w:pPr>
+      <w:r>
+        <w:rPr>
+          <w:lang w:val="es-ES"/>
+        </w:rPr>
+        <w:t>Tipos de personas en la agencia:</w:t>
+      </w:r>
+    </w:p>
+    <w:p>
+      <w:pPr>
+        <w:rPr>
+          <w:lang w:val="es-ES"/>
+        </w:rPr>
+      </w:pPr>
+      <w:r>
+        <w:rPr>
+          <w:lang w:val="es-ES"/>
+        </w:rPr>
+        <w:t>Clientes y agentes de viajes. Ambos comparten: id, nombre y teléfono.</w:t>
+      </w:r>
+    </w:p>
+    <w:p>
+      <w:pPr>
+        <w:rPr>
+          <w:lang w:val="es-ES"/>
+        </w:rPr>
+      </w:pPr>
+      <w:r>
+        <w:rPr>
+          <w:lang w:val="es-ES"/>
+        </w:rPr>
+        <w:t>Solo los agentes tienen como atributo su especialización (ej: viajes internacionales, cruceros, etc.).</w:t>
+      </w:r>
+    </w:p>
+    <w:p>
+      <w:pPr>
+        <w:rPr>
+          <w:lang w:val="es-ES"/>
+        </w:rPr>
+      </w:pPr>
+      <w:r>
+        <w:rPr>
+          <w:lang w:val="es-ES"/>
+        </w:rPr>
+        <w:t>Los clientes tienen un atributo para saber si tienen crédito y el saldo pendiente.</w:t>
+      </w:r>
+    </w:p>
+    <w:p>
+      <w:pPr>
+        <w:rPr>
+          <w:lang w:val="es-ES"/>
+        </w:rPr>
+      </w:pPr>
+      <w:r>
+        <w:rPr>
+          <w:lang w:val="es-ES"/>
+        </w:rPr>
+        <w:t>Tipos de paquetes turísticos:</w:t>
+      </w:r>
+    </w:p>
+    <w:p>
+      <w:pPr>
+        <w:rPr>
+          <w:lang w:val="es-ES"/>
+        </w:rPr>
+      </w:pPr>
+      <w:r>
+        <w:rPr>
+          <w:lang w:val="es-ES"/>
+        </w:rPr>
+        <w:t>Paquetes todo incluido: tienen como atributo la cantidad de excursiones incluidas.</w:t>
+      </w:r>
+    </w:p>
+    <w:p>
+      <w:pPr>
+        <w:rPr>
+          <w:lang w:val="es-ES"/>
+        </w:rPr>
+      </w:pPr>
+      <w:r>
+        <w:rPr>
+          <w:lang w:val="es-ES"/>
+        </w:rPr>
+        <w:t>Paquetes personalizados: tienen como atributo el número de servicios adicionales seleccionados.</w:t>
+      </w:r>
+    </w:p>
+    <w:p>
+      <w:pPr>
+        <w:rPr>
+          <w:lang w:val="es-ES"/>
+        </w:rPr>
+      </w:pPr>
+      <w:r>
+        <w:rPr>
+          <w:lang w:val="es-ES"/>
+        </w:rPr>
+        <w:t>Paquetes económicos: tienen como atributo las restricciones aplicables.</w:t>
+      </w:r>
+    </w:p>
+    <w:p>
+      <w:pPr>
+        <w:rPr>
+          <w:lang w:val="es-ES"/>
+        </w:rPr>
+      </w:pPr>
+      <w:r>
+        <w:rPr>
+          <w:lang w:val="es-ES"/>
+        </w:rPr>
+        <w:t>Servicio especial: La agencia ofrece un servicio llamado "Planificación de Itinerario", el cual varía según el tipo de paquete:</w:t>
+      </w:r>
+    </w:p>
+    <w:p>
+      <w:pPr>
+        <w:rPr>
+          <w:lang w:val="es-ES"/>
+        </w:rPr>
+      </w:pPr>
+      <w:r>
+        <w:rPr>
+          <w:lang w:val="es-ES"/>
+        </w:rPr>
+        <w:t>Todo incluido: Se asignan excursiones predeterminadas, se confirman horarios de comidas y se gestionan traslados.</w:t>
+      </w:r>
+    </w:p>
+    <w:p>
+      <w:pPr>
+        <w:rPr>
+          <w:lang w:val="es-ES"/>
+        </w:rPr>
+      </w:pPr>
+      <w:r>
+        <w:rPr>
+          <w:lang w:val="es-ES"/>
+        </w:rPr>
+        <w:t>Personalizado: Se ajustan actividades según preferencias del cliente, se coordinan reservas en restaurantes y se gestionan entradas a eventos.</w:t>
+      </w:r>
+    </w:p>
+    <w:p>
+      <w:pPr>
+        <w:rPr>
+          <w:lang w:val="es-ES"/>
+        </w:rPr>
+      </w:pPr>
+      <w:r>
+        <w:rPr>
+          <w:lang w:val="es-ES"/>
+        </w:rPr>
+        <w:t>Económico: Se sugieren actividades gratuitas, se optimizan horarios de transporte y se recomiendan lugares de bajo costo.</w:t>
+      </w:r>
+    </w:p>
+    <w:p>
+      <w:pPr>
+        <w:rPr>
+          <w:lang w:val="es-ES"/>
+        </w:rPr>
+      </w:pPr>
+      <w:r>
+        <w:rPr>
+          <w:lang w:val="es-ES"/>
+        </w:rPr>
+        <w:t>Eventos:</w:t>
+      </w:r>
+    </w:p>
+    <w:p>
+      <w:pPr>
+        <w:pStyle w:val="Prrafodelista"/>
+        <w:numPr>
+          <w:ilvl w:val="0"/>
+          <w:numId w:val="14"/>
+        </w:numPr>
+        <w:rPr>
+          <w:lang w:val="es-ES"/>
+        </w:rPr>
+      </w:pPr>
+      <w:r>
+        <w:rPr>
+          <w:lang w:val="es-ES"/>
+        </w:rPr>
+        <w:t>Cuando se registra una nueva reserva, se genera un evento para notificar al equipo de logística.</w:t>
+      </w:r>
+    </w:p>
+    <w:p>
+      <w:pPr>
+        <w:pStyle w:val="Prrafodelista"/>
+        <w:numPr>
+          <w:ilvl w:val="0"/>
+          <w:numId w:val="14"/>
+        </w:numPr>
+        <w:rPr>
+          <w:lang w:val="es-ES"/>
+        </w:rPr>
+      </w:pPr>
+      <w:r>
+        <w:rPr>
+          <w:lang w:val="es-ES"/>
+        </w:rPr>
+        <w:lastRenderedPageBreak/>
+        <w:t>Cuando se confirma el pago, se genera un evento para enviar los documentos al cliente.</w:t>
+      </w:r>
+    </w:p>
+    <w:p>
+      <w:pPr>
+        <w:pStyle w:val="Prrafodelista"/>
+        <w:numPr>
+          <w:ilvl w:val="0"/>
+          <w:numId w:val="14"/>
+        </w:numPr>
+        <w:rPr>
+          <w:lang w:val="es-ES"/>
+        </w:rPr>
+      </w:pPr>
+      <w:r>
+        <w:rPr>
+          <w:lang w:val="es-ES"/>
+        </w:rPr>
+        <w:t>Cuando se cancela una reserva, se genera un evento para liberar los recursos asignados.</w:t>
+      </w:r>
+    </w:p>
+    <w:p>
+      <w:pPr>
+        <w:rPr>
+          <w:lang w:val="es-ES"/>
+        </w:rPr>
+      </w:pPr>
+    </w:p>
+    <w:p>
+      <w:pPr>
+        <w:rPr>
+          <w:b/>
+          <w:bCs/>
+          <w:lang w:val="es-ES"/>
+        </w:rPr>
+      </w:pPr>
+      <w:r>
+        <w:rPr>
+          <w:lang w:val="es-ES"/>
+        </w:rPr>
+        <w:br w:type="column"/>
+      </w:r>
+      <w:r>
+        <w:rPr>
+          <w:b/>
+          <w:bCs/>
+          <w:lang w:val="es-ES"/>
+        </w:rPr>
+        <w:lastRenderedPageBreak/>
+        <w:t>Ejercicio 10 Rentadora Autos</w:t>
+      </w:r>
+    </w:p>
+    <w:p>
+      <w:pPr>
+        <w:rPr>
+          <w:lang w:val="es-ES"/>
+        </w:rPr>
+      </w:pPr>
+      <w:r>
+        <w:rPr>
+          <w:lang w:val="es-ES"/>
+        </w:rPr>
+        <w:t>Tema: Diseñe un diagrama UML e implemente las siguientes clases en C# que se relacionan en una rentadora de autos: vehículos, alquileres y mantenimientos.</w:t>
+      </w:r>
+    </w:p>
+    <w:p>
+      <w:pPr>
+        <w:rPr>
+          <w:lang w:val="es-ES"/>
+        </w:rPr>
+      </w:pPr>
+      <w:r>
+        <w:rPr>
+          <w:lang w:val="es-ES"/>
+        </w:rPr>
+        <w:t>Descripción:</w:t>
+      </w:r>
+    </w:p>
+    <w:p>
+      <w:pPr>
+        <w:rPr>
+          <w:lang w:val="es-ES"/>
+        </w:rPr>
+      </w:pPr>
+      <w:r>
+        <w:rPr>
+          <w:lang w:val="es-ES"/>
+        </w:rPr>
+        <w:t>Los vehículos tienen: placa, marca, modelo, año y el cliente que lo rentó (en este caso, solo un cliente).</w:t>
+      </w:r>
+    </w:p>
+    <w:p>
+      <w:pPr>
+        <w:rPr>
+          <w:lang w:val="es-ES"/>
+        </w:rPr>
+      </w:pPr>
+      <w:r>
+        <w:rPr>
+          <w:lang w:val="es-ES"/>
+        </w:rPr>
+        <w:t>Los alquileres tienen: el vehículo rentado, fecha de inicio, fecha de fin, lista de accesorios adicionales, costo total y la lista de empleados que atendieron el alquiler (puede ser uno o varios).</w:t>
+      </w:r>
+    </w:p>
+    <w:p>
+      <w:pPr>
+        <w:rPr>
+          <w:lang w:val="es-ES"/>
+        </w:rPr>
+      </w:pPr>
+      <w:r>
+        <w:rPr>
+          <w:lang w:val="es-ES"/>
+        </w:rPr>
+        <w:t>La rentadora lleva un registro de todos los alquileres realizados. Si el cliente tiene crédito con la empresa, el monto del alquiler se suma a su saldo pendiente.</w:t>
+      </w:r>
+    </w:p>
+    <w:p>
+      <w:pPr>
+        <w:rPr>
+          <w:lang w:val="es-ES"/>
+        </w:rPr>
+      </w:pPr>
+      <w:r>
+        <w:rPr>
+          <w:lang w:val="es-ES"/>
+        </w:rPr>
+        <w:t>La rentadora debe tener una operación para que el cliente, independientemente de si tiene crédito o no, pueda pagar el alquiler. La lógica de pago varía según el caso.</w:t>
+      </w:r>
+    </w:p>
+    <w:p>
+      <w:pPr>
+        <w:rPr>
+          <w:lang w:val="es-ES"/>
+        </w:rPr>
+      </w:pPr>
+      <w:r>
+        <w:rPr>
+          <w:lang w:val="es-ES"/>
+        </w:rPr>
+        <w:t>Los accesorios adicionales (GPS, silla para bebé, etc.) tienen: nombre, proveedor, fecha de adquisición y costo diario.</w:t>
+      </w:r>
+    </w:p>
+    <w:p>
+      <w:pPr>
+        <w:rPr>
+          <w:lang w:val="es-ES"/>
+        </w:rPr>
+      </w:pPr>
+    </w:p>
+    <w:p>
+      <w:pPr>
+        <w:rPr>
+          <w:lang w:val="es-ES"/>
+        </w:rPr>
+      </w:pPr>
+      <w:r>
+        <w:rPr>
+          <w:lang w:val="es-ES"/>
+        </w:rPr>
+        <w:t>Tipos de personas en la rentadora:</w:t>
+      </w:r>
+    </w:p>
+    <w:p>
+      <w:pPr>
+        <w:rPr>
+          <w:lang w:val="es-ES"/>
+        </w:rPr>
+      </w:pPr>
+      <w:r>
+        <w:rPr>
+          <w:lang w:val="es-ES"/>
+        </w:rPr>
+        <w:t>Clientes y empleados. Ambos comparten: id, nombre y teléfono.</w:t>
+      </w:r>
+    </w:p>
+    <w:p>
+      <w:pPr>
+        <w:rPr>
+          <w:lang w:val="es-ES"/>
+        </w:rPr>
+      </w:pPr>
+      <w:r>
+        <w:rPr>
+          <w:lang w:val="es-ES"/>
+        </w:rPr>
+        <w:t>Solo los empleados tienen como atributo su área de trabajo (ej: ventas, mantenimiento, etc.).</w:t>
+      </w:r>
+    </w:p>
+    <w:p>
+      <w:pPr>
+        <w:rPr>
+          <w:lang w:val="es-ES"/>
+        </w:rPr>
+      </w:pPr>
+      <w:r>
+        <w:rPr>
+          <w:lang w:val="es-ES"/>
+        </w:rPr>
+        <w:t>Los clientes tienen un atributo para saber si tienen crédito y el saldo adeudado.</w:t>
+      </w:r>
+    </w:p>
+    <w:p>
+      <w:pPr>
+        <w:rPr>
+          <w:lang w:val="es-ES"/>
+        </w:rPr>
+      </w:pPr>
+    </w:p>
+    <w:p>
+      <w:pPr>
+        <w:rPr>
+          <w:lang w:val="es-ES"/>
+        </w:rPr>
+      </w:pPr>
+      <w:r>
+        <w:rPr>
+          <w:lang w:val="es-ES"/>
+        </w:rPr>
+        <w:t>Tipos de vehículos:</w:t>
+      </w:r>
+    </w:p>
+    <w:p>
+      <w:pPr>
+        <w:rPr>
+          <w:lang w:val="es-ES"/>
+        </w:rPr>
+      </w:pPr>
+      <w:r>
+        <w:rPr>
+          <w:lang w:val="es-ES"/>
+        </w:rPr>
+        <w:t>Eléctricos: tienen como atributo la autonomía en km.</w:t>
+      </w:r>
+    </w:p>
+    <w:p>
+      <w:pPr>
+        <w:rPr>
+          <w:lang w:val="es-ES"/>
+        </w:rPr>
+      </w:pPr>
+      <w:r>
+        <w:rPr>
+          <w:lang w:val="es-ES"/>
+        </w:rPr>
+        <w:t>Híbridos: tienen como atributo el porcentaje de eficiencia.</w:t>
+      </w:r>
+    </w:p>
+    <w:p>
+      <w:pPr>
+        <w:rPr>
+          <w:lang w:val="es-ES"/>
+        </w:rPr>
+      </w:pPr>
+      <w:r>
+        <w:rPr>
+          <w:lang w:val="es-ES"/>
+        </w:rPr>
+        <w:t>Combustión: tienen como atributo el tipo de combustible (gasolina/diésel).</w:t>
+      </w:r>
+    </w:p>
+    <w:p>
+      <w:pPr>
+        <w:rPr>
+          <w:lang w:val="es-ES"/>
+        </w:rPr>
+      </w:pPr>
+    </w:p>
+    <w:p>
+      <w:pPr>
+        <w:rPr>
+          <w:lang w:val="es-ES"/>
+        </w:rPr>
+      </w:pPr>
+      <w:r>
+        <w:rPr>
+          <w:lang w:val="es-ES"/>
+        </w:rPr>
+        <w:t>Mantenimiento especial: La rentadora realiza un "Chequeo Post-Renta", que varía según el tipo de vehículo:</w:t>
+      </w:r>
+    </w:p>
+    <w:p>
+      <w:pPr>
+        <w:rPr>
+          <w:lang w:val="es-ES"/>
+        </w:rPr>
+      </w:pPr>
+      <w:r>
+        <w:rPr>
+          <w:lang w:val="es-ES"/>
+        </w:rPr>
+        <w:t>Eléctrico: Se revisa estado de batería, sistema de carga y desgaste de neumáticos.</w:t>
+      </w:r>
+    </w:p>
+    <w:p>
+      <w:pPr>
+        <w:rPr>
+          <w:lang w:val="es-ES"/>
+        </w:rPr>
+      </w:pPr>
+      <w:r>
+        <w:rPr>
+          <w:lang w:val="es-ES"/>
+        </w:rPr>
+        <w:t>Híbrido: Se verifica alternador, sistema eléctrico y niveles de combustible.</w:t>
+      </w:r>
+    </w:p>
+    <w:p>
+      <w:pPr>
+        <w:rPr>
+          <w:lang w:val="es-ES"/>
+        </w:rPr>
+      </w:pPr>
+      <w:r>
+        <w:rPr>
+          <w:lang w:val="es-ES"/>
+        </w:rPr>
+        <w:t>Combustión: Se cambia aceite, filtros y se revisa sistema de escape.</w:t>
+      </w:r>
+    </w:p>
+    <w:p>
+      <w:pPr>
+        <w:rPr>
+          <w:lang w:val="es-ES"/>
+        </w:rPr>
+      </w:pPr>
+    </w:p>
+    <w:p>
+      <w:pPr>
+        <w:rPr>
+          <w:lang w:val="es-ES"/>
+        </w:rPr>
+      </w:pPr>
+      <w:r>
+        <w:rPr>
+          <w:lang w:val="es-ES"/>
+        </w:rPr>
+        <w:lastRenderedPageBreak/>
+        <w:t>Eventos:</w:t>
+      </w:r>
+    </w:p>
+    <w:p>
+      <w:pPr>
+        <w:rPr>
+          <w:lang w:val="es-ES"/>
+        </w:rPr>
+      </w:pPr>
+    </w:p>
+    <w:p>
+      <w:pPr>
+        <w:pStyle w:val="Prrafodelista"/>
+        <w:numPr>
+          <w:ilvl w:val="0"/>
+          <w:numId w:val="15"/>
+        </w:numPr>
+        <w:rPr>
+          <w:lang w:val="es-ES"/>
+        </w:rPr>
+      </w:pPr>
+      <w:r>
+        <w:rPr>
+          <w:lang w:val="es-ES"/>
+        </w:rPr>
+        <w:t>Cuando un vehículo es rentado, se genera un evento para notificar al equipo de mantenimiento.</w:t>
+      </w:r>
+    </w:p>
+    <w:p>
+      <w:pPr>
+        <w:pStyle w:val="Prrafodelista"/>
+        <w:numPr>
+          <w:ilvl w:val="0"/>
+          <w:numId w:val="15"/>
+        </w:numPr>
+        <w:rPr>
+          <w:lang w:val="es-ES"/>
+        </w:rPr>
+      </w:pPr>
+      <w:r>
+        <w:rPr>
+          <w:lang w:val="es-ES"/>
+        </w:rPr>
+        <w:t>Cuando finaliza el alquiler, se genera un evento para iniciar el proceso de facturación.</w:t>
+      </w:r>
+    </w:p>
+    <w:p>
+      <w:pPr>
+        <w:pStyle w:val="Prrafodelista"/>
+        <w:numPr>
+          <w:ilvl w:val="0"/>
+          <w:numId w:val="15"/>
+        </w:numPr>
+        <w:rPr>
+          <w:lang w:val="es-ES"/>
+        </w:rPr>
+      </w:pPr>
+      <w:r>
+        <w:rPr>
+          <w:lang w:val="es-ES"/>
+        </w:rPr>
+        <w:t>Cuando se realiza el pago, se genera un evento para liberar el vehículo para nueva renta.</w:t>
       </w:r>
     </w:p>
     <w:sectPr>
@@ -4438,6 +5131,119 @@
     </w:lvl>
   </w:abstractNum>
   <w:abstractNum w:abstractNumId="7" w15:restartNumberingAfterBreak="0">
+    <w:nsid w:val="4C8971E1"/>
+    <w:multiLevelType w:val="hybridMultilevel"/>
+    <w:tmpl w:val="484E361C"/>
+    <w:lvl w:ilvl="0" w:tplc="580A0001">
+      <w:start w:val="1"/>
+      <w:numFmt w:val="bullet"/>
+      <w:lvlText w:val=""/>
+      <w:lvlJc w:val="left"/>
+      <w:pPr>
+        <w:ind w:left="720" w:hanging="360"/>
+      </w:pPr>
+      <w:rPr>
+        <w:rFonts w:ascii="Symbol" w:hAnsi="Symbol" w:hint="default"/>
+      </w:rPr>
+    </w:lvl>
+    <w:lvl w:ilvl="1" w:tplc="580A0003" w:tentative="1">
+      <w:start w:val="1"/>
+      <w:numFmt w:val="bullet"/>
+      <w:lvlText w:val="o"/>
+      <w:lvlJc w:val="left"/>
+      <w:pPr>
+        <w:ind w:left="1440" w:hanging="360"/>
+      </w:pPr>
+      <w:rPr>
+        <w:rFonts w:ascii="Courier New" w:hAnsi="Courier New" w:cs="Courier New" w:hint="default"/>
+      </w:rPr>
+    </w:lvl>
+    <w:lvl w:ilvl="2" w:tplc="580A0005" w:tentative="1">
+      <w:start w:val="1"/>
+      <w:numFmt w:val="bullet"/>
+      <w:lvlText w:val=""/>
+      <w:lvlJc w:val="left"/>
+      <w:pPr>
+        <w:ind w:left="2160" w:hanging="360"/>
+      </w:pPr>
+      <w:rPr>
+        <w:rFonts w:ascii="Wingdings" w:hAnsi="Wingdings" w:hint="default"/>
+      </w:rPr>
+    </w:lvl>
+    <w:lvl w:ilvl="3" w:tplc="580A0001" w:tentative="1">
+      <w:start w:val="1"/>
+      <w:numFmt w:val="bullet"/>
+      <w:lvlText w:val=""/>
+      <w:lvlJc w:val="left"/>
+      <w:pPr>
+        <w:ind w:left="2880" w:hanging="360"/>
+      </w:pPr>
+      <w:rPr>
+        <w:rFonts w:ascii="Symbol" w:hAnsi="Symbol" w:hint="default"/>
+      </w:rPr>
+    </w:lvl>
+    <w:lvl w:ilvl="4" w:tplc="580A0003" w:tentative="1">
+      <w:start w:val="1"/>
+      <w:numFmt w:val="bullet"/>
+      <w:lvlText w:val="o"/>
+      <w:lvlJc w:val="left"/>
+      <w:pPr>
+        <w:ind w:left="3600" w:hanging="360"/>
+      </w:pPr>
+      <w:rPr>
+        <w:rFonts w:ascii="Courier New" w:hAnsi="Courier New" w:cs="Courier New" w:hint="default"/>
+      </w:rPr>
+    </w:lvl>
+    <w:lvl w:ilvl="5" w:tplc="580A0005" w:tentative="1">
+      <w:start w:val="1"/>
+      <w:numFmt w:val="bullet"/>
+      <w:lvlText w:val=""/>
+      <w:lvlJc w:val="left"/>
+      <w:pPr>
+        <w:ind w:left="4320" w:hanging="360"/>
+      </w:pPr>
+      <w:rPr>
+        <w:rFonts w:ascii="Wingdings" w:hAnsi="Wingdings" w:hint="default"/>
+      </w:rPr>
+    </w:lvl>
+    <w:lvl w:ilvl="6" w:tplc="580A0001" w:tentative="1">
+      <w:start w:val="1"/>
+      <w:numFmt w:val="bullet"/>
+      <w:lvlText w:val=""/>
+      <w:lvlJc w:val="left"/>
+      <w:pPr>
+        <w:ind w:left="5040" w:hanging="360"/>
+      </w:pPr>
+      <w:rPr>
+        <w:rFonts w:ascii="Symbol" w:hAnsi="Symbol" w:hint="default"/>
+      </w:rPr>
+    </w:lvl>
+    <w:lvl w:ilvl="7" w:tplc="580A0003" w:tentative="1">
+      <w:start w:val="1"/>
+      <w:numFmt w:val="bullet"/>
+      <w:lvlText w:val="o"/>
+      <w:lvlJc w:val="left"/>
+      <w:pPr>
+        <w:ind w:left="5760" w:hanging="360"/>
+      </w:pPr>
+      <w:rPr>
+        <w:rFonts w:ascii="Courier New" w:hAnsi="Courier New" w:cs="Courier New" w:hint="default"/>
+      </w:rPr>
+    </w:lvl>
+    <w:lvl w:ilvl="8" w:tplc="580A0005" w:tentative="1">
+      <w:start w:val="1"/>
+      <w:numFmt w:val="bullet"/>
+      <w:lvlText w:val=""/>
+      <w:lvlJc w:val="left"/>
+      <w:pPr>
+        <w:ind w:left="6480" w:hanging="360"/>
+      </w:pPr>
+      <w:rPr>
+        <w:rFonts w:ascii="Wingdings" w:hAnsi="Wingdings" w:hint="default"/>
+      </w:rPr>
+    </w:lvl>
+  </w:abstractNum>
+  <w:abstractNum w:abstractNumId="8" w15:restartNumberingAfterBreak="0">
     <w:nsid w:val="56F4118A"/>
     <w:multiLevelType w:val="hybridMultilevel"/>
     <w:tmpl w:val="33B889D4"/>
@@ -4550,7 +5356,7 @@
       </w:rPr>
     </w:lvl>
   </w:abstractNum>
-  <w:abstractNum w:abstractNumId="8" w15:restartNumberingAfterBreak="0">
+  <w:abstractNum w:abstractNumId="9" w15:restartNumberingAfterBreak="0">
     <w:nsid w:val="5D875224"/>
     <w:multiLevelType w:val="hybridMultilevel"/>
     <w:tmpl w:val="83AE17C6"/>
@@ -4639,7 +5445,7 @@
       </w:pPr>
     </w:lvl>
   </w:abstractNum>
-  <w:abstractNum w:abstractNumId="9" w15:restartNumberingAfterBreak="0">
+  <w:abstractNum w:abstractNumId="10" w15:restartNumberingAfterBreak="0">
     <w:nsid w:val="5E13457B"/>
     <w:multiLevelType w:val="hybridMultilevel"/>
     <w:tmpl w:val="93FC97F2"/>
@@ -4752,7 +5558,7 @@
       </w:rPr>
     </w:lvl>
   </w:abstractNum>
-  <w:abstractNum w:abstractNumId="10" w15:restartNumberingAfterBreak="0">
+  <w:abstractNum w:abstractNumId="11" w15:restartNumberingAfterBreak="0">
     <w:nsid w:val="69907680"/>
     <w:multiLevelType w:val="hybridMultilevel"/>
     <w:tmpl w:val="978669B8"/>
@@ -4865,7 +5671,7 @@
       </w:rPr>
     </w:lvl>
   </w:abstractNum>
-  <w:abstractNum w:abstractNumId="11" w15:restartNumberingAfterBreak="0">
+  <w:abstractNum w:abstractNumId="12" w15:restartNumberingAfterBreak="0">
     <w:nsid w:val="6ED40A1E"/>
     <w:multiLevelType w:val="hybridMultilevel"/>
     <w:tmpl w:val="8DBE33A0"/>
@@ -4978,7 +5784,120 @@
       </w:rPr>
     </w:lvl>
   </w:abstractNum>
-  <w:abstractNum w:abstractNumId="12" w15:restartNumberingAfterBreak="0">
+  <w:abstractNum w:abstractNumId="13" w15:restartNumberingAfterBreak="0">
+    <w:nsid w:val="75A642FD"/>
+    <w:multiLevelType w:val="hybridMultilevel"/>
+    <w:tmpl w:val="4EBE4628"/>
+    <w:lvl w:ilvl="0" w:tplc="580A0001">
+      <w:start w:val="1"/>
+      <w:numFmt w:val="bullet"/>
+      <w:lvlText w:val=""/>
+      <w:lvlJc w:val="left"/>
+      <w:pPr>
+        <w:ind w:left="720" w:hanging="360"/>
+      </w:pPr>
+      <w:rPr>
+        <w:rFonts w:ascii="Symbol" w:hAnsi="Symbol" w:hint="default"/>
+      </w:rPr>
+    </w:lvl>
+    <w:lvl w:ilvl="1" w:tplc="580A0003" w:tentative="1">
+      <w:start w:val="1"/>
+      <w:numFmt w:val="bullet"/>
+      <w:lvlText w:val="o"/>
+      <w:lvlJc w:val="left"/>
+      <w:pPr>
+        <w:ind w:left="1440" w:hanging="360"/>
+      </w:pPr>
+      <w:rPr>
+        <w:rFonts w:ascii="Courier New" w:hAnsi="Courier New" w:cs="Courier New" w:hint="default"/>
+      </w:rPr>
+    </w:lvl>
+    <w:lvl w:ilvl="2" w:tplc="580A0005" w:tentative="1">
+      <w:start w:val="1"/>
+      <w:numFmt w:val="bullet"/>
+      <w:lvlText w:val=""/>
+      <w:lvlJc w:val="left"/>
+      <w:pPr>
+        <w:ind w:left="2160" w:hanging="360"/>
+      </w:pPr>
+      <w:rPr>
+        <w:rFonts w:ascii="Wingdings" w:hAnsi="Wingdings" w:hint="default"/>
+      </w:rPr>
+    </w:lvl>
+    <w:lvl w:ilvl="3" w:tplc="580A0001" w:tentative="1">
+      <w:start w:val="1"/>
+      <w:numFmt w:val="bullet"/>
+      <w:lvlText w:val=""/>
+      <w:lvlJc w:val="left"/>
+      <w:pPr>
+        <w:ind w:left="2880" w:hanging="360"/>
+      </w:pPr>
+      <w:rPr>
+        <w:rFonts w:ascii="Symbol" w:hAnsi="Symbol" w:hint="default"/>
+      </w:rPr>
+    </w:lvl>
+    <w:lvl w:ilvl="4" w:tplc="580A0003" w:tentative="1">
+      <w:start w:val="1"/>
+      <w:numFmt w:val="bullet"/>
+      <w:lvlText w:val="o"/>
+      <w:lvlJc w:val="left"/>
+      <w:pPr>
+        <w:ind w:left="3600" w:hanging="360"/>
+      </w:pPr>
+      <w:rPr>
+        <w:rFonts w:ascii="Courier New" w:hAnsi="Courier New" w:cs="Courier New" w:hint="default"/>
+      </w:rPr>
+    </w:lvl>
+    <w:lvl w:ilvl="5" w:tplc="580A0005" w:tentative="1">
+      <w:start w:val="1"/>
+      <w:numFmt w:val="bullet"/>
+      <w:lvlText w:val=""/>
+      <w:lvlJc w:val="left"/>
+      <w:pPr>
+        <w:ind w:left="4320" w:hanging="360"/>
+      </w:pPr>
+      <w:rPr>
+        <w:rFonts w:ascii="Wingdings" w:hAnsi="Wingdings" w:hint="default"/>
+      </w:rPr>
+    </w:lvl>
+    <w:lvl w:ilvl="6" w:tplc="580A0001" w:tentative="1">
+      <w:start w:val="1"/>
+      <w:numFmt w:val="bullet"/>
+      <w:lvlText w:val=""/>
+      <w:lvlJc w:val="left"/>
+      <w:pPr>
+        <w:ind w:left="5040" w:hanging="360"/>
+      </w:pPr>
+      <w:rPr>
+        <w:rFonts w:ascii="Symbol" w:hAnsi="Symbol" w:hint="default"/>
+      </w:rPr>
+    </w:lvl>
+    <w:lvl w:ilvl="7" w:tplc="580A0003" w:tentative="1">
+      <w:start w:val="1"/>
+      <w:numFmt w:val="bullet"/>
+      <w:lvlText w:val="o"/>
+      <w:lvlJc w:val="left"/>
+      <w:pPr>
+        <w:ind w:left="5760" w:hanging="360"/>
+      </w:pPr>
+      <w:rPr>
+        <w:rFonts w:ascii="Courier New" w:hAnsi="Courier New" w:cs="Courier New" w:hint="default"/>
+      </w:rPr>
+    </w:lvl>
+    <w:lvl w:ilvl="8" w:tplc="580A0005" w:tentative="1">
+      <w:start w:val="1"/>
+      <w:numFmt w:val="bullet"/>
+      <w:lvlText w:val=""/>
+      <w:lvlJc w:val="left"/>
+      <w:pPr>
+        <w:ind w:left="6480" w:hanging="360"/>
+      </w:pPr>
+      <w:rPr>
+        <w:rFonts w:ascii="Wingdings" w:hAnsi="Wingdings" w:hint="default"/>
+      </w:rPr>
+    </w:lvl>
+  </w:abstractNum>
+  <w:abstractNum w:abstractNumId="14" w15:restartNumberingAfterBreak="0">
     <w:nsid w:val="79E81B2B"/>
     <w:multiLevelType w:val="hybridMultilevel"/>
     <w:tmpl w:val="FC4C97E0"/>
@@ -5092,16 +6011,16 @@
     </w:lvl>
   </w:abstractNum>
   <w:num w:numId="1">
-    <w:abstractNumId w:val="8"/>
+    <w:abstractNumId w:val="9"/>
   </w:num>
   <w:num w:numId="2">
+    <w:abstractNumId w:val="11"/>
+  </w:num>
+  <w:num w:numId="3">
     <w:abstractNumId w:val="10"/>
   </w:num>
-  <w:num w:numId="3">
-    <w:abstractNumId w:val="9"/>
-  </w:num>
   <w:num w:numId="4">
-    <w:abstractNumId w:val="11"/>
+    <w:abstractNumId w:val="12"/>
   </w:num>
   <w:num w:numId="5">
     <w:abstractNumId w:val="2"/>
@@ -5110,7 +6029,7 @@
     <w:abstractNumId w:val="1"/>
   </w:num>
   <w:num w:numId="7">
-    <w:abstractNumId w:val="12"/>
+    <w:abstractNumId w:val="14"/>
   </w:num>
   <w:num w:numId="8">
     <w:abstractNumId w:val="3"/>
@@ -5125,10 +6044,16 @@
     <w:abstractNumId w:val="6"/>
   </w:num>
   <w:num w:numId="12">
-    <w:abstractNumId w:val="7"/>
+    <w:abstractNumId w:val="8"/>
   </w:num>
   <w:num w:numId="13">
     <w:abstractNumId w:val="5"/>
+  </w:num>
+  <w:num w:numId="14">
+    <w:abstractNumId w:val="7"/>
+  </w:num>
+  <w:num w:numId="15">
+    <w:abstractNumId w:val="13"/>
   </w:num>
 </w:numbering>
 </file>
@@ -5854,6 +6779,24 @@
 </file>
 
 <file path=customXml/item1.xml><?xml version="1.0" encoding="utf-8"?>
+<p:properties xmlns:p="http://schemas.microsoft.com/office/2006/metadata/properties" xmlns:xsi="http://www.w3.org/2001/XMLSchema-instance" xmlns:pc="http://schemas.microsoft.com/office/infopath/2007/PartnerControls">
+  <documentManagement>
+    <_ip_UnifiedCompliancePolicyUIAction xmlns="http://schemas.microsoft.com/sharepoint/v3" xsi:nil="true"/>
+    <_ip_UnifiedCompliancePolicyProperties xmlns="http://schemas.microsoft.com/sharepoint/v3" xsi:nil="true"/>
+  </documentManagement>
+</p:properties>
+</file>
+
+<file path=customXml/item2.xml><?xml version="1.0" encoding="utf-8"?>
+<?mso-contentType ?>
+<FormTemplates xmlns="http://schemas.microsoft.com/sharepoint/v3/contenttype/forms">
+  <Display>DocumentLibraryForm</Display>
+  <Edit>DocumentLibraryForm</Edit>
+  <New>DocumentLibraryForm</New>
+</FormTemplates>
+</file>
+
+<file path=customXml/item3.xml><?xml version="1.0" encoding="utf-8"?>
 <ct:contentTypeSchema xmlns:ct="http://schemas.microsoft.com/office/2006/metadata/contentType" xmlns:ma="http://schemas.microsoft.com/office/2006/metadata/properties/metaAttributes" ct:_="" ma:_="" ma:contentTypeName="Document" ma:contentTypeID="0x010100851FAE7F10204346A41098E7E9DC9212" ma:contentTypeVersion="16" ma:contentTypeDescription="Create a new document." ma:contentTypeScope="" ma:versionID="604ac9681cf2cbeeec8abe79640eff57">
   <xsd:schema xmlns:xsd="http://www.w3.org/2001/XMLSchema" xmlns:xs="http://www.w3.org/2001/XMLSchema" xmlns:p="http://schemas.microsoft.com/office/2006/metadata/properties" xmlns:ns1="http://schemas.microsoft.com/sharepoint/v3" xmlns:ns3="e960ec47-3a9a-402c-af06-ddf0f73fb207" xmlns:ns4="c3e7940a-31ff-4bf4-963c-0e9525f0554a" targetNamespace="http://schemas.microsoft.com/office/2006/metadata/properties" ma:root="true" ma:fieldsID="59124dc767b2c2ea959d3117847f0e81" ns1:_="" ns3:_="" ns4:_="">
     <xsd:import namespace="http://schemas.microsoft.com/sharepoint/v3"/>
@@ -6099,25 +7042,25 @@
 </ct:contentTypeSchema>
 </file>
 
-<file path=customXml/item2.xml><?xml version="1.0" encoding="utf-8"?>
-<?mso-contentType ?>
-<FormTemplates xmlns="http://schemas.microsoft.com/sharepoint/v3/contenttype/forms">
-  <Display>DocumentLibraryForm</Display>
-  <Edit>DocumentLibraryForm</Edit>
-  <New>DocumentLibraryForm</New>
-</FormTemplates>
+<file path=customXml/itemProps1.xml><?xml version="1.0" encoding="utf-8"?>
+<ds:datastoreItem xmlns:ds="http://schemas.openxmlformats.org/officeDocument/2006/customXml" ds:itemID="{87F5FA68-5F27-45CA-AD58-91F7A590141B}">
+  <ds:schemaRefs>
+    <ds:schemaRef ds:uri="http://schemas.microsoft.com/office/2006/metadata/properties"/>
+    <ds:schemaRef ds:uri="http://schemas.microsoft.com/office/infopath/2007/PartnerControls"/>
+    <ds:schemaRef ds:uri="http://schemas.microsoft.com/sharepoint/v3"/>
+  </ds:schemaRefs>
+</ds:datastoreItem>
 </file>
 
-<file path=customXml/item3.xml><?xml version="1.0" encoding="utf-8"?>
-<p:properties xmlns:p="http://schemas.microsoft.com/office/2006/metadata/properties" xmlns:xsi="http://www.w3.org/2001/XMLSchema-instance" xmlns:pc="http://schemas.microsoft.com/office/infopath/2007/PartnerControls">
-  <documentManagement>
-    <_ip_UnifiedCompliancePolicyUIAction xmlns="http://schemas.microsoft.com/sharepoint/v3" xsi:nil="true"/>
-    <_ip_UnifiedCompliancePolicyProperties xmlns="http://schemas.microsoft.com/sharepoint/v3" xsi:nil="true"/>
-  </documentManagement>
-</p:properties>
+<file path=customXml/itemProps2.xml><?xml version="1.0" encoding="utf-8"?>
+<ds:datastoreItem xmlns:ds="http://schemas.openxmlformats.org/officeDocument/2006/customXml" ds:itemID="{BC338720-83A1-4C17-BAA8-FFF1E33C8AC2}">
+  <ds:schemaRefs>
+    <ds:schemaRef ds:uri="http://schemas.microsoft.com/sharepoint/v3/contenttype/forms"/>
+  </ds:schemaRefs>
+</ds:datastoreItem>
 </file>
 
-<file path=customXml/itemProps1.xml><?xml version="1.0" encoding="utf-8"?>
+<file path=customXml/itemProps3.xml><?xml version="1.0" encoding="utf-8"?>
 <ds:datastoreItem xmlns:ds="http://schemas.openxmlformats.org/officeDocument/2006/customXml" ds:itemID="{B7C14A57-8D13-42C8-B7E5-A1788F1DCA10}">
   <ds:schemaRefs>
     <ds:schemaRef ds:uri="http://schemas.microsoft.com/office/2006/metadata/contentType"/>
@@ -6135,22 +7078,4 @@
     <ds:schemaRef ds:uri="http://schemas.microsoft.com/internal/obd"/>
   </ds:schemaRefs>
 </ds:datastoreItem>
-</file>
-
-<file path=customXml/itemProps2.xml><?xml version="1.0" encoding="utf-8"?>
-<ds:datastoreItem xmlns:ds="http://schemas.openxmlformats.org/officeDocument/2006/customXml" ds:itemID="{BC338720-83A1-4C17-BAA8-FFF1E33C8AC2}">
-  <ds:schemaRefs>
-    <ds:schemaRef ds:uri="http://schemas.microsoft.com/sharepoint/v3/contenttype/forms"/>
-  </ds:schemaRefs>
-</ds:datastoreItem>
-</file>
-
-<file path=customXml/itemProps3.xml><?xml version="1.0" encoding="utf-8"?>
-<ds:datastoreItem xmlns:ds="http://schemas.openxmlformats.org/officeDocument/2006/customXml" ds:itemID="{87F5FA68-5F27-45CA-AD58-91F7A590141B}">
-  <ds:schemaRefs>
-    <ds:schemaRef ds:uri="http://schemas.microsoft.com/office/2006/metadata/properties"/>
-    <ds:schemaRef ds:uri="http://schemas.microsoft.com/office/infopath/2007/PartnerControls"/>
-    <ds:schemaRef ds:uri="http://schemas.microsoft.com/sharepoint/v3"/>
-  </ds:schemaRefs>
-</ds:datastoreItem>
 </file>
</xml_diff>